<commit_message>
Final updates to intro lecture and syllabus
</commit_message>
<xml_diff>
--- a/course/swe-3643-syllabus-adkisson-fall-2024.docx
+++ b/course/swe-3643-syllabus-adkisson-fall-2024.docx
@@ -504,7 +504,27 @@
           <w:szCs w:val="24"/>
           <w:lang w:bidi="ar-SA"/>
         </w:rPr>
-        <w:t>Classroom/In Person, Atrium, room 156, Mon/Wed 6:30pm till 7:45pm</w:t>
+        <w:t xml:space="preserve">Classroom/In Person, Atrium, room </w:t>
+      </w:r>
+      <w:r>
+        <w:rPr>
+          <w:rFonts w:ascii="Arial" w:eastAsia="Calibri" w:hAnsi="Arial" w:cs="Arial"/>
+          <w:color w:val="7030A0"/>
+          <w:sz w:val="24"/>
+          <w:szCs w:val="24"/>
+          <w:lang w:bidi="ar-SA"/>
+        </w:rPr>
+        <w:t>151</w:t>
+      </w:r>
+      <w:r>
+        <w:rPr>
+          <w:rFonts w:ascii="Arial" w:eastAsia="Calibri" w:hAnsi="Arial" w:cs="Arial"/>
+          <w:color w:val="7030A0"/>
+          <w:sz w:val="24"/>
+          <w:szCs w:val="24"/>
+          <w:lang w:bidi="ar-SA"/>
+        </w:rPr>
+        <w:t>, Mon/Wed 6:30pm till 7:45pm</w:t>
       </w:r>
     </w:p>
     <w:p>
@@ -515,20 +535,20 @@
         <w:spacing w:line="0" w:lineRule="atLeast"/>
         <w:rPr>
           <w:rFonts w:ascii="Arial" w:eastAsia="Calibri" w:hAnsi="Arial" w:cs="Arial"/>
-          <w:color w:val="000000"/>
-          <w:sz w:val="24"/>
-          <w:szCs w:val="24"/>
-          <w:lang w:bidi="ar-SA"/>
-        </w:rPr>
-      </w:pPr>
-      <w:r>
-        <w:rPr>
-          <w:rFonts w:ascii="Arial" w:eastAsia="Calibri" w:hAnsi="Arial" w:cs="Arial"/>
           <w:color w:val="7030A0"/>
           <w:sz w:val="24"/>
           <w:szCs w:val="24"/>
           <w:lang w:bidi="ar-SA"/>
         </w:rPr>
+      </w:pPr>
+      <w:r>
+        <w:rPr>
+          <w:rFonts w:ascii="Arial" w:eastAsia="Calibri" w:hAnsi="Arial" w:cs="Arial"/>
+          <w:color w:val="7030A0"/>
+          <w:sz w:val="24"/>
+          <w:szCs w:val="24"/>
+          <w:lang w:bidi="ar-SA"/>
+        </w:rPr>
         <w:t xml:space="preserve">Monday </w:t>
       </w:r>
       <w:r>
@@ -620,6 +640,181 @@
           <w:lang w:bidi="ar-SA"/>
         </w:rPr>
         <w:t>, 2024</w:t>
+      </w:r>
+    </w:p>
+    <w:p>
+      <w:pPr>
+        <w:widowControl/>
+        <w:autoSpaceDE/>
+        <w:autoSpaceDN/>
+        <w:spacing w:line="0" w:lineRule="atLeast"/>
+        <w:rPr>
+          <w:rFonts w:ascii="Arial" w:eastAsia="Calibri" w:hAnsi="Arial" w:cs="Arial"/>
+          <w:color w:val="7030A0"/>
+          <w:sz w:val="24"/>
+          <w:szCs w:val="24"/>
+          <w:lang w:bidi="ar-SA"/>
+        </w:rPr>
+      </w:pPr>
+    </w:p>
+    <w:p>
+      <w:pPr>
+        <w:widowControl/>
+        <w:shd w:val="clear" w:color="auto" w:fill="F2F8FC"/>
+        <w:autoSpaceDE/>
+        <w:autoSpaceDN/>
+        <w:rPr>
+          <w:rFonts w:ascii="Arial" w:eastAsia="Times New Roman" w:hAnsi="Arial" w:cs="Arial"/>
+          <w:color w:val="000000"/>
+          <w:sz w:val="18"/>
+          <w:szCs w:val="18"/>
+          <w:lang w:bidi="ar-SA"/>
+        </w:rPr>
+      </w:pPr>
+      <w:r>
+        <w:rPr>
+          <w:rFonts w:ascii="Arial" w:eastAsia="Times New Roman" w:hAnsi="Arial" w:cs="Arial"/>
+          <w:color w:val="000000"/>
+          <w:sz w:val="18"/>
+          <w:szCs w:val="18"/>
+          <w:lang w:bidi="ar-SA"/>
+        </w:rPr>
+        <w:t>06:30 PM - 07:45 PM</w:t>
+      </w:r>
+    </w:p>
+    <w:p>
+      <w:pPr>
+        <w:widowControl/>
+        <w:autoSpaceDE/>
+        <w:autoSpaceDN/>
+        <w:spacing w:line="0" w:lineRule="atLeast"/>
+        <w:rPr>
+          <w:rFonts w:ascii="Arial" w:eastAsia="Calibri" w:hAnsi="Arial" w:cs="Arial"/>
+          <w:color w:val="000000"/>
+          <w:sz w:val="24"/>
+          <w:szCs w:val="24"/>
+          <w:lang w:bidi="ar-SA"/>
+        </w:rPr>
+      </w:pPr>
+      <w:r>
+        <w:rPr>
+          <w:rFonts w:ascii="Arial" w:eastAsia="Times New Roman" w:hAnsi="Arial" w:cs="Arial"/>
+          <w:b/>
+          <w:bCs/>
+          <w:color w:val="000000"/>
+          <w:sz w:val="18"/>
+          <w:szCs w:val="18"/>
+          <w:shd w:val="clear" w:color="auto" w:fill="F2F8FC"/>
+          <w:lang w:bidi="ar-SA"/>
+        </w:rPr>
+        <w:t>Type: </w:t>
+      </w:r>
+      <w:r>
+        <w:rPr>
+          <w:rFonts w:ascii="Arial" w:eastAsia="Times New Roman" w:hAnsi="Arial" w:cs="Arial"/>
+          <w:color w:val="000000"/>
+          <w:sz w:val="18"/>
+          <w:szCs w:val="18"/>
+          <w:shd w:val="clear" w:color="auto" w:fill="F2F8FC"/>
+          <w:lang w:bidi="ar-SA"/>
+        </w:rPr>
+        <w:t>Lecture </w:t>
+      </w:r>
+      <w:r>
+        <w:rPr>
+          <w:rFonts w:ascii="Arial" w:eastAsia="Times New Roman" w:hAnsi="Arial" w:cs="Arial"/>
+          <w:b/>
+          <w:bCs/>
+          <w:color w:val="000000"/>
+          <w:sz w:val="18"/>
+          <w:szCs w:val="18"/>
+          <w:shd w:val="clear" w:color="auto" w:fill="F2F8FC"/>
+          <w:lang w:bidi="ar-SA"/>
+        </w:rPr>
+        <w:t>Building: </w:t>
+      </w:r>
+      <w:r>
+        <w:rPr>
+          <w:rFonts w:ascii="Arial" w:eastAsia="Times New Roman" w:hAnsi="Arial" w:cs="Arial"/>
+          <w:color w:val="000000"/>
+          <w:sz w:val="18"/>
+          <w:szCs w:val="18"/>
+          <w:shd w:val="clear" w:color="auto" w:fill="F2F8FC"/>
+          <w:lang w:bidi="ar-SA"/>
+        </w:rPr>
+        <w:t>Atrium Building </w:t>
+      </w:r>
+      <w:r>
+        <w:rPr>
+          <w:rFonts w:ascii="Arial" w:eastAsia="Times New Roman" w:hAnsi="Arial" w:cs="Arial"/>
+          <w:b/>
+          <w:bCs/>
+          <w:color w:val="000000"/>
+          <w:sz w:val="18"/>
+          <w:szCs w:val="18"/>
+          <w:shd w:val="clear" w:color="auto" w:fill="F2F8FC"/>
+          <w:lang w:bidi="ar-SA"/>
+        </w:rPr>
+        <w:t>Room: </w:t>
+      </w:r>
+      <w:r>
+        <w:rPr>
+          <w:rFonts w:ascii="Arial" w:eastAsia="Times New Roman" w:hAnsi="Arial" w:cs="Arial"/>
+          <w:color w:val="000000"/>
+          <w:sz w:val="18"/>
+          <w:szCs w:val="18"/>
+          <w:shd w:val="clear" w:color="auto" w:fill="F2F8FC"/>
+          <w:lang w:bidi="ar-SA"/>
+        </w:rPr>
+        <w:t>151 </w:t>
+      </w:r>
+      <w:r>
+        <w:rPr>
+          <w:rFonts w:ascii="Arial" w:eastAsia="Times New Roman" w:hAnsi="Arial" w:cs="Arial"/>
+          <w:b/>
+          <w:bCs/>
+          <w:color w:val="000000"/>
+          <w:sz w:val="18"/>
+          <w:szCs w:val="18"/>
+          <w:shd w:val="clear" w:color="auto" w:fill="F2F8FC"/>
+          <w:lang w:bidi="ar-SA"/>
+        </w:rPr>
+        <w:t>Start Date: </w:t>
+      </w:r>
+      <w:r>
+        <w:rPr>
+          <w:rFonts w:ascii="Arial" w:eastAsia="Times New Roman" w:hAnsi="Arial" w:cs="Arial"/>
+          <w:color w:val="000000"/>
+          <w:sz w:val="18"/>
+          <w:szCs w:val="18"/>
+          <w:shd w:val="clear" w:color="auto" w:fill="F2F8FC"/>
+          <w:lang w:bidi="ar-SA"/>
+        </w:rPr>
+        <w:t>08/12/2024 </w:t>
+      </w:r>
+      <w:r>
+        <w:rPr>
+          <w:rFonts w:ascii="Arial" w:eastAsia="Times New Roman" w:hAnsi="Arial" w:cs="Arial"/>
+          <w:b/>
+          <w:bCs/>
+          <w:color w:val="000000"/>
+          <w:sz w:val="18"/>
+          <w:szCs w:val="18"/>
+          <w:shd w:val="clear" w:color="auto" w:fill="F2F8FC"/>
+          <w:lang w:bidi="ar-SA"/>
+        </w:rPr>
+        <w:t>End Date: </w:t>
+      </w:r>
+      <w:r>
+        <w:rPr>
+          <w:rFonts w:ascii="Arial" w:eastAsia="Times New Roman" w:hAnsi="Arial" w:cs="Arial"/>
+          <w:color w:val="000000"/>
+          <w:sz w:val="18"/>
+          <w:szCs w:val="18"/>
+          <w:shd w:val="clear" w:color="auto" w:fill="F2F8FC"/>
+          <w:lang w:bidi="ar-SA"/>
+        </w:rPr>
+        <w:t>12/09/2024</w:t>
       </w:r>
       <w:r>
         <w:rPr>
@@ -807,8 +1002,20 @@
           <w:szCs w:val="24"/>
           <w:lang w:bidi="ar-SA"/>
         </w:rPr>
-        <w:t>Jeff Adkisson</w:t>
-      </w:r>
+        <w:t xml:space="preserve">Jeff </w:t>
+      </w:r>
+      <w:proofErr w:type="spellStart"/>
+      <w:r>
+        <w:rPr>
+          <w:rFonts w:ascii="Arial" w:eastAsia="Calibri" w:hAnsi="Arial" w:cs="Arial"/>
+          <w:color w:val="7030A0"/>
+          <w:sz w:val="24"/>
+          <w:szCs w:val="24"/>
+          <w:lang w:bidi="ar-SA"/>
+        </w:rPr>
+        <w:t>Adkisson</w:t>
+      </w:r>
+      <w:proofErr w:type="spellEnd"/>
     </w:p>
     <w:p>
       <w:pPr>
@@ -1076,7 +1283,25 @@
           <w:sz w:val="24"/>
           <w:szCs w:val="24"/>
         </w:rPr>
-        <w:t>This course will show how software quality assurance and configuration management is performed and how software process improvement is maintained in order to assure the highest possible quality. Topics include software process metrics and their use in QA, testing approaches, methods and techniques. Development of QA plans, reviews, inspections and audits will be done. Configuration control boards and methods for software process improvement is discussed.</w:t>
+        <w:t xml:space="preserve">This course will show how software quality assurance and configuration management is performed and how software process improvement is maintained </w:t>
+      </w:r>
+      <w:proofErr w:type="gramStart"/>
+      <w:r>
+        <w:rPr>
+          <w:rFonts w:ascii="Arial" w:eastAsia="Times New Roman" w:hAnsi="Arial" w:cs="Arial"/>
+          <w:sz w:val="24"/>
+          <w:szCs w:val="24"/>
+        </w:rPr>
+        <w:t>in order to</w:t>
+      </w:r>
+      <w:proofErr w:type="gramEnd"/>
+      <w:r>
+        <w:rPr>
+          <w:rFonts w:ascii="Arial" w:eastAsia="Times New Roman" w:hAnsi="Arial" w:cs="Arial"/>
+          <w:sz w:val="24"/>
+          <w:szCs w:val="24"/>
+        </w:rPr>
+        <w:t xml:space="preserve"> assure the highest possible quality. Topics include software process metrics and their use in QA, testing approaches, methods and techniques. Development of QA plans, reviews, inspections and audits will be done. Configuration control boards and methods for software process improvement is discussed.</w:t>
       </w:r>
     </w:p>
     <w:p>
@@ -1616,8 +1841,9 @@
           <w:sz w:val="24"/>
           <w:szCs w:val="24"/>
         </w:rPr>
-        <w:t xml:space="preserve">Srinivasan Desikan, </w:t>
-      </w:r>
+        <w:t xml:space="preserve">Srinivasan </w:t>
+      </w:r>
+      <w:proofErr w:type="spellStart"/>
       <w:r>
         <w:rPr>
           <w:rFonts w:ascii="Arial" w:eastAsia="Times New Roman" w:hAnsi="Arial" w:cs="Arial"/>
@@ -1627,7 +1853,54 @@
           <w:sz w:val="24"/>
           <w:szCs w:val="24"/>
         </w:rPr>
-        <w:t>Ramesh Gopalaswamy (Author)</w:t>
+        <w:t>Desikan</w:t>
+      </w:r>
+      <w:proofErr w:type="spellEnd"/>
+      <w:r>
+        <w:rPr>
+          <w:rFonts w:ascii="Arial" w:eastAsia="Times New Roman" w:hAnsi="Arial" w:cs="Arial"/>
+          <w:bCs/>
+          <w:iCs/>
+          <w:color w:val="000000"/>
+          <w:sz w:val="24"/>
+          <w:szCs w:val="24"/>
+        </w:rPr>
+        <w:t xml:space="preserve">, </w:t>
+      </w:r>
+      <w:r>
+        <w:rPr>
+          <w:rFonts w:ascii="Arial" w:eastAsia="Times New Roman" w:hAnsi="Arial" w:cs="Arial"/>
+          <w:bCs/>
+          <w:iCs/>
+          <w:color w:val="000000"/>
+          <w:sz w:val="24"/>
+          <w:szCs w:val="24"/>
+        </w:rPr>
+        <w:t xml:space="preserve">Ramesh </w:t>
+      </w:r>
+      <w:proofErr w:type="spellStart"/>
+      <w:r>
+        <w:rPr>
+          <w:rFonts w:ascii="Arial" w:eastAsia="Times New Roman" w:hAnsi="Arial" w:cs="Arial"/>
+          <w:bCs/>
+          <w:iCs/>
+          <w:color w:val="000000"/>
+          <w:sz w:val="24"/>
+          <w:szCs w:val="24"/>
+        </w:rPr>
+        <w:t>Gopalaswamy</w:t>
+      </w:r>
+      <w:proofErr w:type="spellEnd"/>
+      <w:r>
+        <w:rPr>
+          <w:rFonts w:ascii="Arial" w:eastAsia="Times New Roman" w:hAnsi="Arial" w:cs="Arial"/>
+          <w:bCs/>
+          <w:iCs/>
+          <w:color w:val="000000"/>
+          <w:sz w:val="24"/>
+          <w:szCs w:val="24"/>
+        </w:rPr>
+        <w:t xml:space="preserve"> (Author)</w:t>
       </w:r>
       <w:r>
         <w:rPr>
@@ -1861,6 +2134,7 @@
           <w:szCs w:val="24"/>
           <w:lang w:bidi="ar-SA"/>
         </w:rPr>
+        <w:lastRenderedPageBreak/>
         <w:t xml:space="preserve">Project Materials from </w:t>
       </w:r>
       <w:proofErr w:type="spellStart"/>
@@ -1898,7 +2172,31 @@
             <w:szCs w:val="24"/>
             <w:lang w:bidi="ar-SA"/>
           </w:rPr>
-          <w:t>https://github.com/jeff-adkisson/swe-3643-fall-2024</w:t>
+          <w:t>https://github.com/jeff-a</w:t>
+        </w:r>
+        <w:r>
+          <w:rPr>
+            <w:rStyle w:val="Hyperlink"/>
+            <w:rFonts w:ascii="Arial" w:eastAsia="Calibri" w:hAnsi="Arial" w:cs="Arial"/>
+            <w:b/>
+            <w:bCs/>
+            <w:sz w:val="24"/>
+            <w:szCs w:val="24"/>
+            <w:lang w:bidi="ar-SA"/>
+          </w:rPr>
+          <w:t>d</w:t>
+        </w:r>
+        <w:r>
+          <w:rPr>
+            <w:rStyle w:val="Hyperlink"/>
+            <w:rFonts w:ascii="Arial" w:eastAsia="Calibri" w:hAnsi="Arial" w:cs="Arial"/>
+            <w:b/>
+            <w:bCs/>
+            <w:sz w:val="24"/>
+            <w:szCs w:val="24"/>
+            <w:lang w:bidi="ar-SA"/>
+          </w:rPr>
+          <w:t>kisson/swe-3643-fall-2024</w:t>
         </w:r>
       </w:hyperlink>
       <w:r>
@@ -1959,7 +2257,6 @@
           <w:szCs w:val="32"/>
           <w:lang w:bidi="ar-SA"/>
         </w:rPr>
-        <w:lastRenderedPageBreak/>
         <w:t>Learning Outcomes</w:t>
       </w:r>
     </w:p>
@@ -2602,6 +2899,20 @@
         </w:rPr>
         <w:t>.</w:t>
       </w:r>
+      <w:r>
+        <w:rPr>
+          <w:rFonts w:ascii="Arial" w:eastAsia="MS Mincho" w:hAnsi="Arial" w:cs="Arial"/>
+          <w:lang w:bidi="ar-SA"/>
+        </w:rPr>
+        <w:t xml:space="preserve"> </w:t>
+      </w:r>
+      <w:r>
+        <w:rPr>
+          <w:rFonts w:ascii="Arial" w:eastAsia="MS Mincho" w:hAnsi="Arial" w:cs="Arial"/>
+          <w:lang w:bidi="ar-SA"/>
+        </w:rPr>
+        <w:t>Readings are not graded. I recommend you do the readings, but that is your decision.</w:t>
+      </w:r>
     </w:p>
     <w:p>
       <w:pPr>
@@ -2638,7 +2949,14 @@
           <w:rFonts w:ascii="Arial" w:eastAsia="MS Mincho" w:hAnsi="Arial" w:cs="Arial"/>
           <w:lang w:bidi="ar-SA"/>
         </w:rPr>
-        <w:t>– you will be provided with various online lectures and tutorials that you are expected to review.</w:t>
+        <w:t>– you will be provided with various online lectures and tutorials that you are expected to review</w:t>
+      </w:r>
+      <w:r>
+        <w:rPr>
+          <w:rFonts w:ascii="Arial" w:eastAsia="MS Mincho" w:hAnsi="Arial" w:cs="Arial"/>
+          <w:lang w:bidi="ar-SA"/>
+        </w:rPr>
+        <w:t xml:space="preserve"> alongside the readings.</w:t>
       </w:r>
     </w:p>
     <w:p>
@@ -2716,18 +3034,39 @@
       <w:r>
         <w:rPr>
           <w:rFonts w:ascii="Arial" w:eastAsia="MS Mincho" w:hAnsi="Arial" w:cs="Arial"/>
+          <w:lang w:bidi="ar-SA"/>
+        </w:rPr>
+        <w:t>Homework is not graded</w:t>
+      </w:r>
+      <w:r>
+        <w:rPr>
+          <w:rFonts w:ascii="Arial" w:eastAsia="MS Mincho" w:hAnsi="Arial" w:cs="Arial"/>
           <w:b/>
           <w:bCs/>
           <w:lang w:bidi="ar-SA"/>
         </w:rPr>
-        <w:t>Homework is not graded.</w:t>
+        <w:t>.</w:t>
       </w:r>
       <w:r>
         <w:rPr>
           <w:rFonts w:ascii="Arial" w:eastAsia="MS Mincho" w:hAnsi="Arial" w:cs="Arial"/>
           <w:lang w:bidi="ar-SA"/>
         </w:rPr>
-        <w:t xml:space="preserve"> It is to help you practice the concepts and techniques covered in the course. I will give out a homework key after each assignment and cover the homework assignment in lecture. I recommend that you do the homework assignments, but that is your decision.</w:t>
+        <w:t xml:space="preserve"> It is to help you practice the concepts and techniques covered in the course. I will give out a homework key after each assignment and cover the homework assignment in </w:t>
+      </w:r>
+      <w:r>
+        <w:rPr>
+          <w:rFonts w:ascii="Arial" w:eastAsia="MS Mincho" w:hAnsi="Arial" w:cs="Arial"/>
+          <w:lang w:bidi="ar-SA"/>
+        </w:rPr>
+        <w:t xml:space="preserve">the </w:t>
+      </w:r>
+      <w:r>
+        <w:rPr>
+          <w:rFonts w:ascii="Arial" w:eastAsia="MS Mincho" w:hAnsi="Arial" w:cs="Arial"/>
+          <w:lang w:bidi="ar-SA"/>
+        </w:rPr>
+        <w:t>lecture. I recommend that you do the homework assignments, but that is your decision.</w:t>
       </w:r>
     </w:p>
     <w:p>
@@ -2765,7 +3104,53 @@
           <w:rFonts w:ascii="Arial" w:eastAsia="MS Mincho" w:hAnsi="Arial" w:cs="Arial"/>
           <w:lang w:bidi="ar-SA"/>
         </w:rPr>
-        <w:t xml:space="preserve"> – Each module contains a quiz to test your understanding of basic concepts.</w:t>
+        <w:t xml:space="preserve"> – Each module contains </w:t>
+      </w:r>
+      <w:proofErr w:type="spellStart"/>
+      <w:proofErr w:type="gramStart"/>
+      <w:r>
+        <w:rPr>
+          <w:rFonts w:ascii="Arial" w:eastAsia="MS Mincho" w:hAnsi="Arial" w:cs="Arial"/>
+          <w:lang w:bidi="ar-SA"/>
+        </w:rPr>
+        <w:t>a</w:t>
+      </w:r>
+      <w:proofErr w:type="spellEnd"/>
+      <w:proofErr w:type="gramEnd"/>
+      <w:r>
+        <w:rPr>
+          <w:rFonts w:ascii="Arial" w:eastAsia="MS Mincho" w:hAnsi="Arial" w:cs="Arial"/>
+          <w:lang w:bidi="ar-SA"/>
+        </w:rPr>
+        <w:t xml:space="preserve"> </w:t>
+      </w:r>
+      <w:r>
+        <w:rPr>
+          <w:rFonts w:ascii="Arial" w:eastAsia="MS Mincho" w:hAnsi="Arial" w:cs="Arial"/>
+          <w:lang w:bidi="ar-SA"/>
+        </w:rPr>
+        <w:t xml:space="preserve">online </w:t>
+      </w:r>
+      <w:r>
+        <w:rPr>
+          <w:rFonts w:ascii="Arial" w:eastAsia="MS Mincho" w:hAnsi="Arial" w:cs="Arial"/>
+          <w:lang w:bidi="ar-SA"/>
+        </w:rPr>
+        <w:t>quiz to test your understanding of basic concepts.</w:t>
+      </w:r>
+      <w:r>
+        <w:rPr>
+          <w:rFonts w:ascii="Arial" w:eastAsia="MS Mincho" w:hAnsi="Arial" w:cs="Arial"/>
+          <w:lang w:bidi="ar-SA"/>
+        </w:rPr>
+        <w:t xml:space="preserve"> Each quiz is worth 2% of your final grade. Quizzes cannot be performed late.</w:t>
+      </w:r>
+      <w:r>
+        <w:rPr>
+          <w:rFonts w:ascii="Arial" w:eastAsia="MS Mincho" w:hAnsi="Arial" w:cs="Arial"/>
+          <w:lang w:bidi="ar-SA"/>
+        </w:rPr>
+        <w:t xml:space="preserve"> Make sure you regularly watch the D2L calendar for quizzes… every semester people forget them and wish they had that 2% at the end.</w:t>
       </w:r>
     </w:p>
     <w:p>
@@ -2838,7 +3223,7 @@
           <w:rFonts w:ascii="Arial" w:eastAsia="MS Mincho" w:hAnsi="Arial" w:cs="Arial"/>
           <w:lang w:bidi="ar-SA"/>
         </w:rPr>
-        <w:t>optional, online</w:t>
+        <w:t>optional online</w:t>
       </w:r>
       <w:r>
         <w:rPr>
@@ -2892,7 +3277,7 @@
           <w:rFonts w:ascii="Arial" w:eastAsia="MS Mincho" w:hAnsi="Arial" w:cs="Arial"/>
           <w:lang w:bidi="ar-SA"/>
         </w:rPr>
-        <w:t xml:space="preserve"> </w:t>
+        <w:t xml:space="preserve"> The project is worth half of your semester grade.</w:t>
       </w:r>
       <w:r>
         <w:rPr>
@@ -3193,6 +3578,75 @@
           <w:rFonts w:ascii="Arial" w:eastAsia="Calibri" w:hAnsi="Arial" w:cs="Arial"/>
           <w:lang w:bidi="ar-SA"/>
         </w:rPr>
+        <w:t>Project</w:t>
+      </w:r>
+      <w:r>
+        <w:rPr>
+          <w:rFonts w:ascii="Arial" w:eastAsia="Calibri" w:hAnsi="Arial" w:cs="Arial"/>
+          <w:lang w:bidi="ar-SA"/>
+        </w:rPr>
+        <w:tab/>
+      </w:r>
+      <w:r>
+        <w:rPr>
+          <w:rFonts w:ascii="Arial" w:eastAsia="Calibri" w:hAnsi="Arial" w:cs="Arial"/>
+          <w:lang w:bidi="ar-SA"/>
+        </w:rPr>
+        <w:tab/>
+      </w:r>
+      <w:r>
+        <w:rPr>
+          <w:rFonts w:ascii="Arial" w:eastAsia="Calibri" w:hAnsi="Arial" w:cs="Arial"/>
+          <w:lang w:bidi="ar-SA"/>
+        </w:rPr>
+        <w:tab/>
+      </w:r>
+      <w:r>
+        <w:rPr>
+          <w:rFonts w:ascii="Arial" w:eastAsia="Calibri" w:hAnsi="Arial" w:cs="Arial"/>
+          <w:lang w:bidi="ar-SA"/>
+        </w:rPr>
+        <w:tab/>
+      </w:r>
+      <w:r>
+        <w:rPr>
+          <w:rFonts w:ascii="Arial" w:eastAsia="Calibri" w:hAnsi="Arial" w:cs="Arial"/>
+          <w:lang w:bidi="ar-SA"/>
+        </w:rPr>
+        <w:tab/>
+      </w:r>
+      <w:r>
+        <w:rPr>
+          <w:rFonts w:ascii="Arial" w:eastAsia="Calibri" w:hAnsi="Arial" w:cs="Arial"/>
+          <w:lang w:bidi="ar-SA"/>
+        </w:rPr>
+        <w:t>50</w:t>
+      </w:r>
+      <w:r>
+        <w:rPr>
+          <w:rFonts w:ascii="Arial" w:eastAsia="Calibri" w:hAnsi="Arial" w:cs="Arial"/>
+          <w:lang w:bidi="ar-SA"/>
+        </w:rPr>
+        <w:t>%</w:t>
+      </w:r>
+    </w:p>
+    <w:p>
+      <w:pPr>
+        <w:widowControl/>
+        <w:autoSpaceDE/>
+        <w:autoSpaceDN/>
+        <w:ind w:firstLine="720"/>
+        <w:jc w:val="both"/>
+        <w:rPr>
+          <w:rFonts w:ascii="Arial" w:eastAsia="Calibri" w:hAnsi="Arial" w:cs="Arial"/>
+          <w:lang w:bidi="ar-SA"/>
+        </w:rPr>
+      </w:pPr>
+      <w:r>
+        <w:rPr>
+          <w:rFonts w:ascii="Arial" w:eastAsia="Calibri" w:hAnsi="Arial" w:cs="Arial"/>
+          <w:lang w:bidi="ar-SA"/>
+        </w:rPr>
         <w:t>Final Exam (</w:t>
       </w:r>
       <w:r>
@@ -3234,75 +3688,6 @@
         </w:rPr>
         <w:tab/>
         <w:t>10%</w:t>
-      </w:r>
-    </w:p>
-    <w:p>
-      <w:pPr>
-        <w:widowControl/>
-        <w:autoSpaceDE/>
-        <w:autoSpaceDN/>
-        <w:ind w:firstLine="720"/>
-        <w:jc w:val="both"/>
-        <w:rPr>
-          <w:rFonts w:ascii="Arial" w:eastAsia="Calibri" w:hAnsi="Arial" w:cs="Arial"/>
-          <w:lang w:bidi="ar-SA"/>
-        </w:rPr>
-      </w:pPr>
-      <w:r>
-        <w:rPr>
-          <w:rFonts w:ascii="Arial" w:eastAsia="Calibri" w:hAnsi="Arial" w:cs="Arial"/>
-          <w:lang w:bidi="ar-SA"/>
-        </w:rPr>
-        <w:t>Project</w:t>
-      </w:r>
-      <w:r>
-        <w:rPr>
-          <w:rFonts w:ascii="Arial" w:eastAsia="Calibri" w:hAnsi="Arial" w:cs="Arial"/>
-          <w:lang w:bidi="ar-SA"/>
-        </w:rPr>
-        <w:tab/>
-      </w:r>
-      <w:r>
-        <w:rPr>
-          <w:rFonts w:ascii="Arial" w:eastAsia="Calibri" w:hAnsi="Arial" w:cs="Arial"/>
-          <w:lang w:bidi="ar-SA"/>
-        </w:rPr>
-        <w:tab/>
-      </w:r>
-      <w:r>
-        <w:rPr>
-          <w:rFonts w:ascii="Arial" w:eastAsia="Calibri" w:hAnsi="Arial" w:cs="Arial"/>
-          <w:lang w:bidi="ar-SA"/>
-        </w:rPr>
-        <w:tab/>
-      </w:r>
-      <w:r>
-        <w:rPr>
-          <w:rFonts w:ascii="Arial" w:eastAsia="Calibri" w:hAnsi="Arial" w:cs="Arial"/>
-          <w:lang w:bidi="ar-SA"/>
-        </w:rPr>
-        <w:tab/>
-      </w:r>
-      <w:r>
-        <w:rPr>
-          <w:rFonts w:ascii="Arial" w:eastAsia="Calibri" w:hAnsi="Arial" w:cs="Arial"/>
-          <w:lang w:bidi="ar-SA"/>
-        </w:rPr>
-        <w:tab/>
-      </w:r>
-      <w:r>
-        <w:rPr>
-          <w:rFonts w:ascii="Arial" w:eastAsia="Calibri" w:hAnsi="Arial" w:cs="Arial"/>
-          <w:lang w:bidi="ar-SA"/>
-        </w:rPr>
-        <w:t>50</w:t>
-      </w:r>
-      <w:r>
-        <w:rPr>
-          <w:rFonts w:ascii="Arial" w:eastAsia="Calibri" w:hAnsi="Arial" w:cs="Arial"/>
-          <w:lang w:bidi="ar-SA"/>
-        </w:rPr>
-        <w:t>%</w:t>
       </w:r>
     </w:p>
     <w:p>
@@ -3452,6 +3837,7 @@
           <w:rFonts w:ascii="Arial" w:eastAsia="Calibri" w:hAnsi="Arial" w:cs="Arial"/>
           <w:lang w:bidi="ar-SA"/>
         </w:rPr>
+        <w:lastRenderedPageBreak/>
         <w:t>89.994 becomes 89.99</w:t>
       </w:r>
     </w:p>
@@ -3538,7 +3924,6 @@
           <w:u w:val="single"/>
           <w:lang w:bidi="ar-SA"/>
         </w:rPr>
-        <w:lastRenderedPageBreak/>
         <w:t>Quizzes</w:t>
       </w:r>
       <w:r>
@@ -4678,7 +5063,15 @@
           <w:rFonts w:ascii="Arial" w:eastAsia="Calibri" w:hAnsi="Arial" w:cs="Arial"/>
           <w:lang w:bidi="ar-SA"/>
         </w:rPr>
-        <w:t>. You are responsible for knowing about announcements made in class whether you are present. If you miss a lecture, talk to your classmates and review D2L. There is no extra credit for attendance though you are more likely to be successful if you regularly attend</w:t>
+        <w:t xml:space="preserve">. You are responsible for knowing about announcements made in class whether you are present. If you miss a </w:t>
+      </w:r>
+      <w:r>
+        <w:rPr>
+          <w:rFonts w:ascii="Arial" w:eastAsia="Calibri" w:hAnsi="Arial" w:cs="Arial"/>
+          <w:lang w:bidi="ar-SA"/>
+        </w:rPr>
+        <w:lastRenderedPageBreak/>
+        <w:t>lecture, talk to your classmates and review D2L. There is no extra credit for attendance though you are more likely to be successful if you regularly attend</w:t>
       </w:r>
       <w:r>
         <w:rPr>
@@ -4792,7 +5185,6 @@
           <w:rFonts w:ascii="Arial" w:eastAsia="Calibri" w:hAnsi="Arial" w:cs="Arial"/>
           <w:lang w:bidi="ar-SA"/>
         </w:rPr>
-        <w:lastRenderedPageBreak/>
         <w:br/>
       </w:r>
       <w:r>
@@ -5679,7 +6071,6 @@
           <w:szCs w:val="24"/>
           <w:lang w:bidi="ar-SA"/>
         </w:rPr>
-        <w:lastRenderedPageBreak/>
         <w:t xml:space="preserve">Writing Center </w:t>
       </w:r>
     </w:p>
@@ -6440,7 +6831,27 @@
           <w:szCs w:val="24"/>
           <w:lang w:bidi="ar-SA"/>
         </w:rPr>
-        <w:t xml:space="preserve">Dates in the D2L calendar, dropboxes, or discussion forums supersede any due date shown </w:t>
+        <w:t xml:space="preserve">Dates in the D2L calendar, </w:t>
+      </w:r>
+      <w:proofErr w:type="spellStart"/>
+      <w:r>
+        <w:rPr>
+          <w:rFonts w:ascii="Arial" w:eastAsia="Calibri" w:hAnsi="Arial" w:cs="Arial"/>
+          <w:sz w:val="24"/>
+          <w:szCs w:val="24"/>
+          <w:lang w:bidi="ar-SA"/>
+        </w:rPr>
+        <w:t>dropboxes</w:t>
+      </w:r>
+      <w:proofErr w:type="spellEnd"/>
+      <w:r>
+        <w:rPr>
+          <w:rFonts w:ascii="Arial" w:eastAsia="Calibri" w:hAnsi="Arial" w:cs="Arial"/>
+          <w:sz w:val="24"/>
+          <w:szCs w:val="24"/>
+          <w:lang w:bidi="ar-SA"/>
+        </w:rPr>
+        <w:t xml:space="preserve">, or discussion forums supersede any due date shown </w:t>
       </w:r>
       <w:r>
         <w:rPr>
@@ -8037,6 +8448,7 @@
                 <w:sz w:val="24"/>
                 <w:szCs w:val="24"/>
               </w:rPr>
+              <w:lastRenderedPageBreak/>
               <w:t>6</w:t>
             </w:r>
           </w:p>
@@ -8761,7 +9173,6 @@
                 <w:sz w:val="24"/>
                 <w:szCs w:val="24"/>
               </w:rPr>
-              <w:lastRenderedPageBreak/>
               <w:t>MIDTERM EXAM</w:t>
             </w:r>
             <w:r>
@@ -10949,8 +11360,19 @@
                 <w:szCs w:val="24"/>
               </w:rPr>
               <w:br/>
-              <w:t>Online via Respondus</w:t>
-            </w:r>
+              <w:t xml:space="preserve">Online via </w:t>
+            </w:r>
+            <w:proofErr w:type="spellStart"/>
+            <w:r>
+              <w:rPr>
+                <w:rFonts w:ascii="Arial" w:eastAsia="Calibri" w:hAnsi="Arial" w:cs="Arial"/>
+                <w:b/>
+                <w:sz w:val="24"/>
+                <w:szCs w:val="24"/>
+              </w:rPr>
+              <w:t>Respondus</w:t>
+            </w:r>
+            <w:proofErr w:type="spellEnd"/>
             <w:r>
               <w:rPr>
                 <w:rFonts w:ascii="Arial" w:eastAsia="Calibri" w:hAnsi="Arial" w:cs="Arial"/>
@@ -11267,7 +11689,37 @@
           <w:szCs w:val="24"/>
           <w:lang w:bidi="ar-SA"/>
         </w:rPr>
-        <w:t>Every KSU student is responsible for upholding the provisions of the Student Code of Conduct, as published in the Undergraduate and Graduate Catalogs. Section II of the Student Code of Conduct addresses the University's policy on academic honesty, including provisions regarding plagiarism and cheating, unauthorized access to University materials, misrepresentation/falsification of University records or academic work, malicious removal, retention, or destruction of library materials, malicious/intentional misuse of computer facilities and/or services, and misuse of student identification cards. Incidents of alleged academic misconduct will be handled through the established procedures of the University Judiciary Program, which includes either an "informal" resolution by a faculty member, resulting in a grade adjustment, or a formal hearing procedure, which may subject a student to the Code of Conduct's minimum one semester suspension requirement.</w:t>
+        <w:t xml:space="preserve">Every KSU student is responsible for upholding the provisions of the Student Code of Conduct, as published in the Undergraduate and Graduate Catalogs. Section II of the Student Code of Conduct addresses the University's policy on academic honesty, including provisions regarding plagiarism and cheating, unauthorized access to </w:t>
+      </w:r>
+      <w:proofErr w:type="gramStart"/>
+      <w:r>
+        <w:rPr>
+          <w:rFonts w:ascii="Arial" w:eastAsia="Calibri" w:hAnsi="Arial" w:cs="Arial"/>
+          <w:sz w:val="24"/>
+          <w:szCs w:val="24"/>
+          <w:lang w:bidi="ar-SA"/>
+        </w:rPr>
+        <w:t>University</w:t>
+      </w:r>
+      <w:proofErr w:type="gramEnd"/>
+      <w:r>
+        <w:rPr>
+          <w:rFonts w:ascii="Arial" w:eastAsia="Calibri" w:hAnsi="Arial" w:cs="Arial"/>
+          <w:sz w:val="24"/>
+          <w:szCs w:val="24"/>
+          <w:lang w:bidi="ar-SA"/>
+        </w:rPr>
+        <w:t xml:space="preserve"> materials, misrepresentation/falsification of University records or academic work, malicious removal, retention, or destruction of library materials, malicious/intentional misuse of computer facilities and/or services, and misuse of student identification cards. Incidents of </w:t>
+      </w:r>
+      <w:r>
+        <w:rPr>
+          <w:rFonts w:ascii="Arial" w:eastAsia="Calibri" w:hAnsi="Arial" w:cs="Arial"/>
+          <w:sz w:val="24"/>
+          <w:szCs w:val="24"/>
+          <w:lang w:bidi="ar-SA"/>
+        </w:rPr>
+        <w:lastRenderedPageBreak/>
+        <w:t>alleged academic misconduct will be handled through the established procedures of the University Judiciary Program, which includes either an "informal" resolution by a faculty member, resulting in a grade adjustment, or a formal hearing procedure, which may subject a student to the Code of Conduct's minimum one semester suspension requirement.</w:t>
       </w:r>
     </w:p>
     <w:p>
@@ -11628,7 +12080,27 @@
           <w:szCs w:val="24"/>
           <w:lang w:bidi="ar-SA"/>
         </w:rPr>
-        <w:t xml:space="preserve"> something different that you actually enjoy.</w:t>
+        <w:t xml:space="preserve"> something different that you </w:t>
+      </w:r>
+      <w:proofErr w:type="gramStart"/>
+      <w:r>
+        <w:rPr>
+          <w:rFonts w:ascii="Arial" w:eastAsia="Calibri" w:hAnsi="Arial" w:cs="Arial"/>
+          <w:sz w:val="24"/>
+          <w:szCs w:val="24"/>
+          <w:lang w:bidi="ar-SA"/>
+        </w:rPr>
+        <w:t>actually enjoy</w:t>
+      </w:r>
+      <w:proofErr w:type="gramEnd"/>
+      <w:r>
+        <w:rPr>
+          <w:rFonts w:ascii="Arial" w:eastAsia="Calibri" w:hAnsi="Arial" w:cs="Arial"/>
+          <w:sz w:val="24"/>
+          <w:szCs w:val="24"/>
+          <w:lang w:bidi="ar-SA"/>
+        </w:rPr>
+        <w:t>.</w:t>
       </w:r>
     </w:p>
     <w:p>
@@ -14349,6 +14821,11 @@
       <w:u w:val="single"/>
     </w:rPr>
   </w:style>
+  <w:style w:type="character" w:customStyle="1" w:styleId="tooltip-row">
+    <w:name w:val="tooltip-row"/>
+    <w:basedOn w:val="DefaultParagraphFont"/>
+    <w:rsid w:val="00AF138C"/>
+  </w:style>
 </w:styles>
 </file>
 

</xml_diff>